<commit_message>
D. Viscuso update 2
</commit_message>
<xml_diff>
--- a/docs/domain model nouns.docx
+++ b/docs/domain model nouns.docx
@@ -11,7 +11,6 @@
       <w:tblPr>
         <w:tblStyle w:val="TableGrid"/>
         <w:tblW w:w="0" w:type="auto"/>
-        <w:tblInd w:w="0" w:type="dxa"/>
         <w:tblLook w:val="04A0" w:firstRow="1" w:lastRow="0" w:firstColumn="1" w:lastColumn="0" w:noHBand="0" w:noVBand="1"/>
       </w:tblPr>
       <w:tblGrid>
@@ -33,7 +32,6 @@
           </w:tcPr>
           <w:p>
             <w:pPr>
-              <w:spacing w:after="0" w:line="240" w:lineRule="auto"/>
               <w:rPr>
                 <w:sz w:val="18"/>
                 <w:szCs w:val="18"/>
@@ -61,7 +59,6 @@
           </w:tcPr>
           <w:p>
             <w:pPr>
-              <w:spacing w:after="0" w:line="240" w:lineRule="auto"/>
               <w:rPr>
                 <w:sz w:val="18"/>
                 <w:szCs w:val="18"/>
@@ -89,7 +86,6 @@
           </w:tcPr>
           <w:p>
             <w:pPr>
-              <w:spacing w:after="0" w:line="240" w:lineRule="auto"/>
               <w:rPr>
                 <w:sz w:val="18"/>
                 <w:szCs w:val="18"/>
@@ -119,14 +115,15 @@
           </w:tcPr>
           <w:p>
             <w:pPr>
-              <w:spacing w:after="0" w:line="240" w:lineRule="auto"/>
-              <w:rPr>
-                <w:sz w:val="18"/>
-                <w:szCs w:val="18"/>
-              </w:rPr>
-            </w:pPr>
-            <w:r>
-              <w:rPr>
+              <w:rPr>
+                <w:b/>
+                <w:sz w:val="18"/>
+                <w:szCs w:val="18"/>
+              </w:rPr>
+            </w:pPr>
+            <w:r>
+              <w:rPr>
+                <w:b/>
                 <w:sz w:val="18"/>
                 <w:szCs w:val="18"/>
               </w:rPr>
@@ -146,7 +143,6 @@
           </w:tcPr>
           <w:p>
             <w:pPr>
-              <w:spacing w:after="0" w:line="240" w:lineRule="auto"/>
               <w:rPr>
                 <w:sz w:val="18"/>
                 <w:szCs w:val="18"/>
@@ -189,7 +185,6 @@
           </w:tcPr>
           <w:p>
             <w:pPr>
-              <w:spacing w:after="0" w:line="240" w:lineRule="auto"/>
               <w:rPr>
                 <w:sz w:val="18"/>
                 <w:szCs w:val="18"/>
@@ -260,14 +255,15 @@
           </w:tcPr>
           <w:p>
             <w:pPr>
-              <w:spacing w:after="0" w:line="240" w:lineRule="auto"/>
-              <w:rPr>
-                <w:sz w:val="18"/>
-                <w:szCs w:val="18"/>
-              </w:rPr>
-            </w:pPr>
-            <w:r>
-              <w:rPr>
+              <w:rPr>
+                <w:b/>
+                <w:sz w:val="18"/>
+                <w:szCs w:val="18"/>
+              </w:rPr>
+            </w:pPr>
+            <w:r>
+              <w:rPr>
+                <w:b/>
                 <w:sz w:val="18"/>
                 <w:szCs w:val="18"/>
               </w:rPr>
@@ -288,7 +284,6 @@
           </w:tcPr>
           <w:p>
             <w:pPr>
-              <w:spacing w:after="0" w:line="240" w:lineRule="auto"/>
               <w:rPr>
                 <w:sz w:val="18"/>
                 <w:szCs w:val="18"/>
@@ -322,7 +317,6 @@
           </w:tcPr>
           <w:p>
             <w:pPr>
-              <w:spacing w:after="0" w:line="240" w:lineRule="auto"/>
               <w:rPr>
                 <w:sz w:val="18"/>
                 <w:szCs w:val="18"/>
@@ -352,14 +346,15 @@
           </w:tcPr>
           <w:p>
             <w:pPr>
-              <w:spacing w:after="0" w:line="240" w:lineRule="auto"/>
-              <w:rPr>
-                <w:sz w:val="18"/>
-                <w:szCs w:val="18"/>
-              </w:rPr>
-            </w:pPr>
-            <w:r>
-              <w:rPr>
+              <w:rPr>
+                <w:b/>
+                <w:sz w:val="18"/>
+                <w:szCs w:val="18"/>
+              </w:rPr>
+            </w:pPr>
+            <w:r>
+              <w:rPr>
+                <w:b/>
                 <w:sz w:val="18"/>
                 <w:szCs w:val="18"/>
               </w:rPr>
@@ -380,7 +375,6 @@
           </w:tcPr>
           <w:p>
             <w:pPr>
-              <w:spacing w:after="0" w:line="240" w:lineRule="auto"/>
               <w:rPr>
                 <w:sz w:val="18"/>
                 <w:szCs w:val="18"/>
@@ -407,7 +401,6 @@
           </w:tcPr>
           <w:p>
             <w:pPr>
-              <w:spacing w:after="0" w:line="240" w:lineRule="auto"/>
               <w:rPr>
                 <w:sz w:val="18"/>
                 <w:szCs w:val="18"/>
@@ -437,14 +430,15 @@
           </w:tcPr>
           <w:p>
             <w:pPr>
-              <w:spacing w:after="0" w:line="240" w:lineRule="auto"/>
-              <w:rPr>
-                <w:sz w:val="18"/>
-                <w:szCs w:val="18"/>
-              </w:rPr>
-            </w:pPr>
-            <w:r>
-              <w:rPr>
+              <w:rPr>
+                <w:b/>
+                <w:sz w:val="18"/>
+                <w:szCs w:val="18"/>
+              </w:rPr>
+            </w:pPr>
+            <w:r>
+              <w:rPr>
+                <w:b/>
                 <w:sz w:val="18"/>
                 <w:szCs w:val="18"/>
               </w:rPr>
@@ -465,7 +459,6 @@
           </w:tcPr>
           <w:p>
             <w:pPr>
-              <w:spacing w:after="0" w:line="240" w:lineRule="auto"/>
               <w:rPr>
                 <w:sz w:val="18"/>
                 <w:szCs w:val="18"/>
@@ -492,7 +485,6 @@
           </w:tcPr>
           <w:p>
             <w:pPr>
-              <w:spacing w:after="0" w:line="240" w:lineRule="auto"/>
               <w:rPr>
                 <w:sz w:val="18"/>
                 <w:szCs w:val="18"/>
@@ -522,14 +514,15 @@
           </w:tcPr>
           <w:p>
             <w:pPr>
-              <w:spacing w:after="0" w:line="240" w:lineRule="auto"/>
-              <w:rPr>
-                <w:sz w:val="18"/>
-                <w:szCs w:val="18"/>
-              </w:rPr>
-            </w:pPr>
-            <w:r>
-              <w:rPr>
+              <w:rPr>
+                <w:b/>
+                <w:sz w:val="18"/>
+                <w:szCs w:val="18"/>
+              </w:rPr>
+            </w:pPr>
+            <w:r>
+              <w:rPr>
+                <w:b/>
                 <w:sz w:val="18"/>
                 <w:szCs w:val="18"/>
               </w:rPr>
@@ -550,7 +543,6 @@
           </w:tcPr>
           <w:p>
             <w:pPr>
-              <w:spacing w:after="0" w:line="240" w:lineRule="auto"/>
               <w:rPr>
                 <w:sz w:val="18"/>
                 <w:szCs w:val="18"/>
@@ -566,7 +558,6 @@
           </w:p>
           <w:p>
             <w:pPr>
-              <w:spacing w:after="0" w:line="240" w:lineRule="auto"/>
               <w:rPr>
                 <w:sz w:val="18"/>
                 <w:szCs w:val="18"/>
@@ -593,7 +584,6 @@
           </w:tcPr>
           <w:p>
             <w:pPr>
-              <w:spacing w:after="0" w:line="240" w:lineRule="auto"/>
               <w:rPr>
                 <w:sz w:val="18"/>
                 <w:szCs w:val="18"/>
@@ -680,14 +670,15 @@
           </w:tcPr>
           <w:p>
             <w:pPr>
-              <w:spacing w:after="0" w:line="240" w:lineRule="auto"/>
-              <w:rPr>
-                <w:sz w:val="18"/>
-                <w:szCs w:val="18"/>
-              </w:rPr>
-            </w:pPr>
-            <w:r>
-              <w:rPr>
+              <w:rPr>
+                <w:b/>
+                <w:sz w:val="18"/>
+                <w:szCs w:val="18"/>
+              </w:rPr>
+            </w:pPr>
+            <w:r>
+              <w:rPr>
+                <w:b/>
                 <w:sz w:val="18"/>
                 <w:szCs w:val="18"/>
               </w:rPr>
@@ -708,7 +699,6 @@
           </w:tcPr>
           <w:p>
             <w:pPr>
-              <w:spacing w:after="0" w:line="240" w:lineRule="auto"/>
               <w:rPr>
                 <w:sz w:val="18"/>
                 <w:szCs w:val="18"/>
@@ -735,7 +725,6 @@
           </w:tcPr>
           <w:p>
             <w:pPr>
-              <w:spacing w:after="0" w:line="240" w:lineRule="auto"/>
               <w:rPr>
                 <w:sz w:val="18"/>
                 <w:szCs w:val="18"/>
@@ -781,14 +770,15 @@
           </w:tcPr>
           <w:p>
             <w:pPr>
-              <w:spacing w:after="0" w:line="240" w:lineRule="auto"/>
-              <w:rPr>
-                <w:sz w:val="18"/>
-                <w:szCs w:val="18"/>
-              </w:rPr>
-            </w:pPr>
-            <w:r>
-              <w:rPr>
+              <w:rPr>
+                <w:b/>
+                <w:sz w:val="18"/>
+                <w:szCs w:val="18"/>
+              </w:rPr>
+            </w:pPr>
+            <w:r>
+              <w:rPr>
+                <w:b/>
                 <w:sz w:val="18"/>
                 <w:szCs w:val="18"/>
               </w:rPr>
@@ -809,7 +799,6 @@
           </w:tcPr>
           <w:p>
             <w:pPr>
-              <w:spacing w:after="0" w:line="240" w:lineRule="auto"/>
               <w:rPr>
                 <w:sz w:val="18"/>
                 <w:szCs w:val="18"/>
@@ -825,7 +814,6 @@
           </w:p>
           <w:p>
             <w:pPr>
-              <w:spacing w:after="0" w:line="240" w:lineRule="auto"/>
               <w:rPr>
                 <w:sz w:val="18"/>
                 <w:szCs w:val="18"/>
@@ -852,18 +840,114 @@
           </w:tcPr>
           <w:p>
             <w:pPr>
-              <w:spacing w:after="0" w:line="240" w:lineRule="auto"/>
-              <w:rPr>
-                <w:sz w:val="18"/>
-                <w:szCs w:val="18"/>
-              </w:rPr>
-            </w:pPr>
-            <w:r>
-              <w:rPr>
-                <w:sz w:val="18"/>
-                <w:szCs w:val="18"/>
-              </w:rPr>
-              <w:t>Id, type,</w:t>
+              <w:rPr>
+                <w:sz w:val="18"/>
+                <w:szCs w:val="18"/>
+              </w:rPr>
+            </w:pPr>
+            <w:r>
+              <w:rPr>
+                <w:sz w:val="18"/>
+                <w:szCs w:val="18"/>
+              </w:rPr>
+              <w:t xml:space="preserve">Id, </w:t>
+            </w:r>
+            <w:r>
+              <w:rPr>
+                <w:sz w:val="18"/>
+                <w:szCs w:val="18"/>
+              </w:rPr>
+              <w:t xml:space="preserve">descript, </w:t>
+            </w:r>
+            <w:r>
+              <w:rPr>
+                <w:sz w:val="18"/>
+                <w:szCs w:val="18"/>
+              </w:rPr>
+              <w:t>type</w:t>
+            </w:r>
+            <w:r>
+              <w:rPr>
+                <w:sz w:val="18"/>
+                <w:szCs w:val="18"/>
+              </w:rPr>
+              <w:t>(</w:t>
+            </w:r>
+            <w:proofErr w:type="spellStart"/>
+            <w:r>
+              <w:rPr>
+                <w:sz w:val="18"/>
+                <w:szCs w:val="18"/>
+              </w:rPr>
+              <w:t>video,document</w:t>
+            </w:r>
+            <w:r>
+              <w:rPr>
+                <w:sz w:val="18"/>
+                <w:szCs w:val="18"/>
+              </w:rPr>
+              <w:t>,quiz</w:t>
+            </w:r>
+            <w:proofErr w:type="spellEnd"/>
+            <w:r>
+              <w:rPr>
+                <w:sz w:val="18"/>
+                <w:szCs w:val="18"/>
+              </w:rPr>
+              <w:t>,…)</w:t>
+            </w:r>
+            <w:r>
+              <w:rPr>
+                <w:sz w:val="18"/>
+                <w:szCs w:val="18"/>
+              </w:rPr>
+              <w:t>,</w:t>
+            </w:r>
+            <w:r>
+              <w:rPr>
+                <w:sz w:val="18"/>
+                <w:szCs w:val="18"/>
+              </w:rPr>
+              <w:t xml:space="preserve"> </w:t>
+            </w:r>
+            <w:proofErr w:type="spellStart"/>
+            <w:r>
+              <w:rPr>
+                <w:sz w:val="18"/>
+                <w:szCs w:val="18"/>
+              </w:rPr>
+              <w:t>content_</w:t>
+            </w:r>
+            <w:r>
+              <w:rPr>
+                <w:sz w:val="18"/>
+                <w:szCs w:val="18"/>
+              </w:rPr>
+              <w:t>file</w:t>
+            </w:r>
+            <w:proofErr w:type="spellEnd"/>
+            <w:r>
+              <w:rPr>
+                <w:sz w:val="18"/>
+                <w:szCs w:val="18"/>
+              </w:rPr>
+              <w:t xml:space="preserve">, </w:t>
+            </w:r>
+            <w:proofErr w:type="spellStart"/>
+            <w:r>
+              <w:rPr>
+                <w:sz w:val="18"/>
+                <w:szCs w:val="18"/>
+              </w:rPr>
+              <w:t>lesson_order</w:t>
+            </w:r>
+            <w:proofErr w:type="spellEnd"/>
+            <w:r>
+              <w:rPr>
+                <w:sz w:val="18"/>
+                <w:szCs w:val="18"/>
+              </w:rPr>
+              <w:t>,</w:t>
             </w:r>
           </w:p>
         </w:tc>
@@ -882,7 +966,6 @@
           </w:tcPr>
           <w:p>
             <w:pPr>
-              <w:spacing w:after="0" w:line="240" w:lineRule="auto"/>
               <w:rPr>
                 <w:sz w:val="18"/>
                 <w:szCs w:val="18"/>
@@ -910,7 +993,6 @@
           </w:tcPr>
           <w:p>
             <w:pPr>
-              <w:spacing w:after="0" w:line="240" w:lineRule="auto"/>
               <w:rPr>
                 <w:sz w:val="18"/>
                 <w:szCs w:val="18"/>
@@ -946,28 +1028,11 @@
           </w:tcPr>
           <w:p>
             <w:pPr>
-              <w:spacing w:after="0" w:line="240" w:lineRule="auto"/>
-              <w:rPr>
-                <w:sz w:val="18"/>
-                <w:szCs w:val="18"/>
-              </w:rPr>
-            </w:pPr>
-            <w:proofErr w:type="spellStart"/>
-            <w:r>
-              <w:rPr>
-                <w:sz w:val="18"/>
-                <w:szCs w:val="18"/>
-              </w:rPr>
-              <w:t>Lesson_id</w:t>
-            </w:r>
-            <w:proofErr w:type="spellEnd"/>
-            <w:r>
-              <w:rPr>
-                <w:sz w:val="18"/>
-                <w:szCs w:val="18"/>
-              </w:rPr>
-              <w:t>, rank</w:t>
-            </w:r>
+              <w:rPr>
+                <w:sz w:val="18"/>
+                <w:szCs w:val="18"/>
+              </w:rPr>
+            </w:pPr>
           </w:p>
         </w:tc>
       </w:tr>
@@ -985,14 +1050,15 @@
           </w:tcPr>
           <w:p>
             <w:pPr>
-              <w:spacing w:after="0" w:line="240" w:lineRule="auto"/>
-              <w:rPr>
-                <w:sz w:val="18"/>
-                <w:szCs w:val="18"/>
-              </w:rPr>
-            </w:pPr>
-            <w:r>
-              <w:rPr>
+              <w:rPr>
+                <w:b/>
+                <w:sz w:val="18"/>
+                <w:szCs w:val="18"/>
+              </w:rPr>
+            </w:pPr>
+            <w:r>
+              <w:rPr>
+                <w:b/>
                 <w:sz w:val="18"/>
                 <w:szCs w:val="18"/>
               </w:rPr>
@@ -1013,7 +1079,6 @@
           </w:tcPr>
           <w:p>
             <w:pPr>
-              <w:spacing w:after="0" w:line="240" w:lineRule="auto"/>
               <w:rPr>
                 <w:sz w:val="18"/>
                 <w:szCs w:val="18"/>
@@ -1029,7 +1094,6 @@
           </w:p>
           <w:p>
             <w:pPr>
-              <w:spacing w:after="0" w:line="240" w:lineRule="auto"/>
               <w:rPr>
                 <w:sz w:val="18"/>
                 <w:szCs w:val="18"/>
@@ -1056,7 +1120,6 @@
           </w:tcPr>
           <w:p>
             <w:pPr>
-              <w:spacing w:after="0" w:line="240" w:lineRule="auto"/>
               <w:rPr>
                 <w:sz w:val="18"/>
                 <w:szCs w:val="18"/>
@@ -1104,18 +1167,27 @@
           </w:tcPr>
           <w:p>
             <w:pPr>
-              <w:spacing w:after="0" w:line="240" w:lineRule="auto"/>
-              <w:rPr>
-                <w:sz w:val="18"/>
-                <w:szCs w:val="18"/>
-              </w:rPr>
-            </w:pPr>
-            <w:r>
-              <w:rPr>
-                <w:sz w:val="18"/>
-                <w:szCs w:val="18"/>
-              </w:rPr>
-              <w:t>Course Roster</w:t>
+              <w:rPr>
+                <w:b/>
+                <w:sz w:val="18"/>
+                <w:szCs w:val="18"/>
+              </w:rPr>
+            </w:pPr>
+            <w:r>
+              <w:rPr>
+                <w:b/>
+                <w:sz w:val="18"/>
+                <w:szCs w:val="18"/>
+              </w:rPr>
+              <w:t>Student</w:t>
+            </w:r>
+            <w:r>
+              <w:rPr>
+                <w:b/>
+                <w:sz w:val="18"/>
+                <w:szCs w:val="18"/>
+              </w:rPr>
+              <w:t xml:space="preserve"> Roster</w:t>
             </w:r>
           </w:p>
         </w:tc>
@@ -1132,37 +1204,21 @@
           </w:tcPr>
           <w:p>
             <w:pPr>
-              <w:spacing w:after="0" w:line="240" w:lineRule="auto"/>
-              <w:rPr>
-                <w:sz w:val="18"/>
-                <w:szCs w:val="18"/>
-              </w:rPr>
-            </w:pPr>
-            <w:r>
-              <w:rPr>
-                <w:sz w:val="18"/>
-                <w:szCs w:val="18"/>
-              </w:rPr>
-              <w:t xml:space="preserve">Student </w:t>
-            </w:r>
-            <w:r>
-              <w:rPr>
-                <w:sz w:val="18"/>
-                <w:szCs w:val="18"/>
-              </w:rPr>
-              <w:t>views</w:t>
-            </w:r>
-            <w:r>
-              <w:rPr>
-                <w:sz w:val="18"/>
-                <w:szCs w:val="18"/>
-              </w:rPr>
-              <w:t xml:space="preserve"> …</w:t>
-            </w:r>
-          </w:p>
-          <w:p>
-            <w:pPr>
-              <w:spacing w:after="0" w:line="240" w:lineRule="auto"/>
+              <w:rPr>
+                <w:sz w:val="18"/>
+                <w:szCs w:val="18"/>
+              </w:rPr>
+            </w:pPr>
+            <w:r>
+              <w:rPr>
+                <w:sz w:val="18"/>
+                <w:szCs w:val="18"/>
+              </w:rPr>
+              <w:t>Student views …</w:t>
+            </w:r>
+          </w:p>
+          <w:p>
+            <w:pPr>
               <w:rPr>
                 <w:sz w:val="18"/>
                 <w:szCs w:val="18"/>
@@ -1189,7 +1245,6 @@
           </w:tcPr>
           <w:p>
             <w:pPr>
-              <w:spacing w:after="0" w:line="240" w:lineRule="auto"/>
               <w:rPr>
                 <w:sz w:val="18"/>
                 <w:szCs w:val="18"/>
@@ -1260,14 +1315,15 @@
           </w:tcPr>
           <w:p>
             <w:pPr>
-              <w:spacing w:after="0" w:line="240" w:lineRule="auto"/>
-              <w:rPr>
-                <w:sz w:val="18"/>
-                <w:szCs w:val="18"/>
-              </w:rPr>
-            </w:pPr>
-            <w:r>
-              <w:rPr>
+              <w:rPr>
+                <w:b/>
+                <w:sz w:val="18"/>
+                <w:szCs w:val="18"/>
+              </w:rPr>
+            </w:pPr>
+            <w:r>
+              <w:rPr>
+                <w:b/>
                 <w:sz w:val="18"/>
                 <w:szCs w:val="18"/>
               </w:rPr>
@@ -1288,30 +1344,21 @@
           </w:tcPr>
           <w:p>
             <w:pPr>
-              <w:spacing w:after="0" w:line="240" w:lineRule="auto"/>
-              <w:rPr>
-                <w:sz w:val="18"/>
-                <w:szCs w:val="18"/>
-              </w:rPr>
-            </w:pPr>
-            <w:r>
-              <w:rPr>
-                <w:sz w:val="18"/>
-                <w:szCs w:val="18"/>
-              </w:rPr>
-              <w:t>Is a course</w:t>
-            </w:r>
-            <w:r>
-              <w:rPr>
-                <w:sz w:val="18"/>
-                <w:szCs w:val="18"/>
-              </w:rPr>
-              <w:t xml:space="preserve"> …</w:t>
-            </w:r>
-          </w:p>
-          <w:p>
-            <w:pPr>
-              <w:spacing w:after="0" w:line="240" w:lineRule="auto"/>
+              <w:rPr>
+                <w:sz w:val="18"/>
+                <w:szCs w:val="18"/>
+              </w:rPr>
+            </w:pPr>
+            <w:r>
+              <w:rPr>
+                <w:sz w:val="18"/>
+                <w:szCs w:val="18"/>
+              </w:rPr>
+              <w:t>Is a course …</w:t>
+            </w:r>
+          </w:p>
+          <w:p>
+            <w:pPr>
               <w:rPr>
                 <w:sz w:val="18"/>
                 <w:szCs w:val="18"/>
@@ -1338,7 +1385,6 @@
           </w:tcPr>
           <w:p>
             <w:pPr>
-              <w:spacing w:after="0" w:line="240" w:lineRule="auto"/>
               <w:rPr>
                 <w:sz w:val="18"/>
                 <w:szCs w:val="18"/>
@@ -1393,7 +1439,6 @@
           </w:tcPr>
           <w:p>
             <w:pPr>
-              <w:spacing w:after="0" w:line="240" w:lineRule="auto"/>
               <w:rPr>
                 <w:sz w:val="18"/>
                 <w:szCs w:val="18"/>
@@ -1421,7 +1466,6 @@
           </w:tcPr>
           <w:p>
             <w:pPr>
-              <w:spacing w:after="0" w:line="240" w:lineRule="auto"/>
               <w:rPr>
                 <w:sz w:val="18"/>
                 <w:szCs w:val="18"/>
@@ -1437,7 +1481,6 @@
           </w:p>
           <w:p>
             <w:pPr>
-              <w:spacing w:after="0" w:line="240" w:lineRule="auto"/>
               <w:rPr>
                 <w:sz w:val="18"/>
                 <w:szCs w:val="18"/>
@@ -1464,7 +1507,6 @@
           </w:tcPr>
           <w:p>
             <w:pPr>
-              <w:spacing w:after="0" w:line="240" w:lineRule="auto"/>
               <w:rPr>
                 <w:sz w:val="18"/>
                 <w:szCs w:val="18"/>
@@ -1487,7 +1529,6 @@
           </w:tcPr>
           <w:p>
             <w:pPr>
-              <w:spacing w:after="0" w:line="240" w:lineRule="auto"/>
               <w:rPr>
                 <w:sz w:val="18"/>
                 <w:szCs w:val="18"/>
@@ -1514,18 +1555,24 @@
           </w:tcPr>
           <w:p>
             <w:pPr>
-              <w:spacing w:after="0" w:line="240" w:lineRule="auto"/>
-              <w:rPr>
-                <w:sz w:val="18"/>
-                <w:szCs w:val="18"/>
-              </w:rPr>
-            </w:pPr>
-            <w:r>
-              <w:rPr>
-                <w:sz w:val="18"/>
-                <w:szCs w:val="18"/>
-              </w:rPr>
-              <w:t xml:space="preserve">Course </w:t>
+              <w:rPr>
+                <w:sz w:val="18"/>
+                <w:szCs w:val="18"/>
+              </w:rPr>
+            </w:pPr>
+            <w:r>
+              <w:rPr>
+                <w:sz w:val="18"/>
+                <w:szCs w:val="18"/>
+              </w:rPr>
+              <w:t>Lesson</w:t>
+            </w:r>
+            <w:r>
+              <w:rPr>
+                <w:sz w:val="18"/>
+                <w:szCs w:val="18"/>
+              </w:rPr>
+              <w:t xml:space="preserve"> </w:t>
             </w:r>
             <w:r>
               <w:rPr>
@@ -1533,6 +1580,732 @@
                 <w:szCs w:val="18"/>
               </w:rPr>
               <w:t>has a</w:t>
+            </w:r>
+            <w:r>
+              <w:rPr>
+                <w:sz w:val="18"/>
+                <w:szCs w:val="18"/>
+              </w:rPr>
+              <w:t xml:space="preserve"> …</w:t>
+            </w:r>
+          </w:p>
+        </w:tc>
+        <w:tc>
+          <w:tcPr>
+            <w:tcW w:w="4788" w:type="dxa"/>
+            <w:tcBorders>
+              <w:top w:val="single" w:sz="4" w:space="0" w:color="auto"/>
+              <w:left w:val="single" w:sz="4" w:space="0" w:color="auto"/>
+              <w:bottom w:val="single" w:sz="4" w:space="0" w:color="auto"/>
+              <w:right w:val="single" w:sz="4" w:space="0" w:color="auto"/>
+            </w:tcBorders>
+          </w:tcPr>
+          <w:p>
+            <w:pPr>
+              <w:rPr>
+                <w:sz w:val="18"/>
+                <w:szCs w:val="18"/>
+              </w:rPr>
+            </w:pPr>
+          </w:p>
+        </w:tc>
+      </w:tr>
+      <w:tr>
+        <w:tc>
+          <w:tcPr>
+            <w:tcW w:w="1818" w:type="dxa"/>
+            <w:tcBorders>
+              <w:top w:val="single" w:sz="4" w:space="0" w:color="auto"/>
+              <w:left w:val="single" w:sz="4" w:space="0" w:color="auto"/>
+              <w:bottom w:val="single" w:sz="4" w:space="0" w:color="auto"/>
+              <w:right w:val="single" w:sz="4" w:space="0" w:color="auto"/>
+            </w:tcBorders>
+            <w:hideMark/>
+          </w:tcPr>
+          <w:p>
+            <w:pPr>
+              <w:rPr>
+                <w:b/>
+                <w:sz w:val="18"/>
+                <w:szCs w:val="18"/>
+              </w:rPr>
+            </w:pPr>
+            <w:r>
+              <w:rPr>
+                <w:b/>
+                <w:sz w:val="18"/>
+                <w:szCs w:val="18"/>
+              </w:rPr>
+              <w:t>Question</w:t>
+            </w:r>
+          </w:p>
+        </w:tc>
+        <w:tc>
+          <w:tcPr>
+            <w:tcW w:w="2970" w:type="dxa"/>
+            <w:tcBorders>
+              <w:top w:val="single" w:sz="4" w:space="0" w:color="auto"/>
+              <w:left w:val="single" w:sz="4" w:space="0" w:color="auto"/>
+              <w:bottom w:val="single" w:sz="4" w:space="0" w:color="auto"/>
+              <w:right w:val="single" w:sz="4" w:space="0" w:color="auto"/>
+            </w:tcBorders>
+          </w:tcPr>
+          <w:p>
+            <w:pPr>
+              <w:rPr>
+                <w:sz w:val="18"/>
+                <w:szCs w:val="18"/>
+              </w:rPr>
+            </w:pPr>
+            <w:r>
+              <w:rPr>
+                <w:sz w:val="18"/>
+                <w:szCs w:val="18"/>
+              </w:rPr>
+              <w:t>Quiz contains …</w:t>
+            </w:r>
+          </w:p>
+        </w:tc>
+        <w:tc>
+          <w:tcPr>
+            <w:tcW w:w="4788" w:type="dxa"/>
+            <w:tcBorders>
+              <w:top w:val="single" w:sz="4" w:space="0" w:color="auto"/>
+              <w:left w:val="single" w:sz="4" w:space="0" w:color="auto"/>
+              <w:bottom w:val="single" w:sz="4" w:space="0" w:color="auto"/>
+              <w:right w:val="single" w:sz="4" w:space="0" w:color="auto"/>
+            </w:tcBorders>
+          </w:tcPr>
+          <w:p>
+            <w:pPr>
+              <w:rPr>
+                <w:sz w:val="18"/>
+                <w:szCs w:val="18"/>
+              </w:rPr>
+            </w:pPr>
+            <w:r>
+              <w:rPr>
+                <w:sz w:val="18"/>
+                <w:szCs w:val="18"/>
+              </w:rPr>
+              <w:t xml:space="preserve">Id, </w:t>
+            </w:r>
+            <w:r>
+              <w:rPr>
+                <w:sz w:val="18"/>
+                <w:szCs w:val="18"/>
+              </w:rPr>
+              <w:t xml:space="preserve">question, </w:t>
+            </w:r>
+            <w:r>
+              <w:rPr>
+                <w:sz w:val="18"/>
+                <w:szCs w:val="18"/>
+              </w:rPr>
+              <w:t>options,</w:t>
+            </w:r>
+            <w:r>
+              <w:rPr>
+                <w:sz w:val="18"/>
+                <w:szCs w:val="18"/>
+              </w:rPr>
+              <w:t xml:space="preserve"> answer</w:t>
+            </w:r>
+          </w:p>
+        </w:tc>
+      </w:tr>
+      <w:tr>
+        <w:tc>
+          <w:tcPr>
+            <w:tcW w:w="1818" w:type="dxa"/>
+            <w:tcBorders>
+              <w:top w:val="single" w:sz="4" w:space="0" w:color="auto"/>
+              <w:left w:val="single" w:sz="4" w:space="0" w:color="auto"/>
+              <w:bottom w:val="single" w:sz="4" w:space="0" w:color="auto"/>
+              <w:right w:val="single" w:sz="4" w:space="0" w:color="auto"/>
+            </w:tcBorders>
+          </w:tcPr>
+          <w:p>
+            <w:pPr>
+              <w:rPr>
+                <w:sz w:val="18"/>
+                <w:szCs w:val="18"/>
+              </w:rPr>
+            </w:pPr>
+            <w:r>
+              <w:rPr>
+                <w:sz w:val="18"/>
+                <w:szCs w:val="18"/>
+              </w:rPr>
+              <w:t>Question option</w:t>
+            </w:r>
+            <w:r>
+              <w:rPr>
+                <w:sz w:val="18"/>
+                <w:szCs w:val="18"/>
+              </w:rPr>
+              <w:t>s</w:t>
+            </w:r>
+          </w:p>
+        </w:tc>
+        <w:tc>
+          <w:tcPr>
+            <w:tcW w:w="2970" w:type="dxa"/>
+            <w:tcBorders>
+              <w:top w:val="single" w:sz="4" w:space="0" w:color="auto"/>
+              <w:left w:val="single" w:sz="4" w:space="0" w:color="auto"/>
+              <w:bottom w:val="single" w:sz="4" w:space="0" w:color="auto"/>
+              <w:right w:val="single" w:sz="4" w:space="0" w:color="auto"/>
+            </w:tcBorders>
+          </w:tcPr>
+          <w:p>
+            <w:pPr>
+              <w:rPr>
+                <w:sz w:val="18"/>
+                <w:szCs w:val="18"/>
+              </w:rPr>
+            </w:pPr>
+            <w:r>
+              <w:rPr>
+                <w:sz w:val="18"/>
+                <w:szCs w:val="18"/>
+              </w:rPr>
+              <w:t>Question contains …</w:t>
+            </w:r>
+          </w:p>
+        </w:tc>
+        <w:tc>
+          <w:tcPr>
+            <w:tcW w:w="4788" w:type="dxa"/>
+            <w:tcBorders>
+              <w:top w:val="single" w:sz="4" w:space="0" w:color="auto"/>
+              <w:left w:val="single" w:sz="4" w:space="0" w:color="auto"/>
+              <w:bottom w:val="single" w:sz="4" w:space="0" w:color="auto"/>
+              <w:right w:val="single" w:sz="4" w:space="0" w:color="auto"/>
+            </w:tcBorders>
+          </w:tcPr>
+          <w:p>
+            <w:pPr>
+              <w:rPr>
+                <w:sz w:val="18"/>
+                <w:szCs w:val="18"/>
+              </w:rPr>
+            </w:pPr>
+          </w:p>
+        </w:tc>
+      </w:tr>
+      <w:tr>
+        <w:tc>
+          <w:tcPr>
+            <w:tcW w:w="1818" w:type="dxa"/>
+            <w:tcBorders>
+              <w:top w:val="single" w:sz="4" w:space="0" w:color="auto"/>
+              <w:left w:val="single" w:sz="4" w:space="0" w:color="auto"/>
+              <w:bottom w:val="single" w:sz="4" w:space="0" w:color="auto"/>
+              <w:right w:val="single" w:sz="4" w:space="0" w:color="auto"/>
+            </w:tcBorders>
+          </w:tcPr>
+          <w:p>
+            <w:pPr>
+              <w:rPr>
+                <w:sz w:val="18"/>
+                <w:szCs w:val="18"/>
+              </w:rPr>
+            </w:pPr>
+            <w:r>
+              <w:rPr>
+                <w:sz w:val="18"/>
+                <w:szCs w:val="18"/>
+              </w:rPr>
+              <w:t>Answer</w:t>
+            </w:r>
+          </w:p>
+        </w:tc>
+        <w:tc>
+          <w:tcPr>
+            <w:tcW w:w="2970" w:type="dxa"/>
+            <w:tcBorders>
+              <w:top w:val="single" w:sz="4" w:space="0" w:color="auto"/>
+              <w:left w:val="single" w:sz="4" w:space="0" w:color="auto"/>
+              <w:bottom w:val="single" w:sz="4" w:space="0" w:color="auto"/>
+              <w:right w:val="single" w:sz="4" w:space="0" w:color="auto"/>
+            </w:tcBorders>
+          </w:tcPr>
+          <w:p>
+            <w:pPr>
+              <w:rPr>
+                <w:sz w:val="18"/>
+                <w:szCs w:val="18"/>
+              </w:rPr>
+            </w:pPr>
+            <w:r>
+              <w:rPr>
+                <w:sz w:val="18"/>
+                <w:szCs w:val="18"/>
+              </w:rPr>
+              <w:t xml:space="preserve">Question has </w:t>
+            </w:r>
+            <w:r>
+              <w:rPr>
+                <w:sz w:val="18"/>
+                <w:szCs w:val="18"/>
+              </w:rPr>
+              <w:t>…</w:t>
+            </w:r>
+          </w:p>
+        </w:tc>
+        <w:tc>
+          <w:tcPr>
+            <w:tcW w:w="4788" w:type="dxa"/>
+            <w:tcBorders>
+              <w:top w:val="single" w:sz="4" w:space="0" w:color="auto"/>
+              <w:left w:val="single" w:sz="4" w:space="0" w:color="auto"/>
+              <w:bottom w:val="single" w:sz="4" w:space="0" w:color="auto"/>
+              <w:right w:val="single" w:sz="4" w:space="0" w:color="auto"/>
+            </w:tcBorders>
+          </w:tcPr>
+          <w:p>
+            <w:pPr>
+              <w:rPr>
+                <w:sz w:val="18"/>
+                <w:szCs w:val="18"/>
+              </w:rPr>
+            </w:pPr>
+          </w:p>
+        </w:tc>
+      </w:tr>
+      <w:tr>
+        <w:tc>
+          <w:tcPr>
+            <w:tcW w:w="1818" w:type="dxa"/>
+            <w:tcBorders>
+              <w:top w:val="single" w:sz="4" w:space="0" w:color="auto"/>
+              <w:left w:val="single" w:sz="4" w:space="0" w:color="auto"/>
+              <w:bottom w:val="single" w:sz="4" w:space="0" w:color="auto"/>
+              <w:right w:val="single" w:sz="4" w:space="0" w:color="auto"/>
+            </w:tcBorders>
+            <w:hideMark/>
+          </w:tcPr>
+          <w:p>
+            <w:pPr>
+              <w:rPr>
+                <w:b/>
+                <w:sz w:val="18"/>
+                <w:szCs w:val="18"/>
+              </w:rPr>
+            </w:pPr>
+            <w:r>
+              <w:rPr>
+                <w:b/>
+                <w:sz w:val="18"/>
+                <w:szCs w:val="18"/>
+              </w:rPr>
+              <w:t>Certificate</w:t>
+            </w:r>
+          </w:p>
+        </w:tc>
+        <w:tc>
+          <w:tcPr>
+            <w:tcW w:w="2970" w:type="dxa"/>
+            <w:tcBorders>
+              <w:top w:val="single" w:sz="4" w:space="0" w:color="auto"/>
+              <w:left w:val="single" w:sz="4" w:space="0" w:color="auto"/>
+              <w:bottom w:val="single" w:sz="4" w:space="0" w:color="auto"/>
+              <w:right w:val="single" w:sz="4" w:space="0" w:color="auto"/>
+            </w:tcBorders>
+          </w:tcPr>
+          <w:p>
+            <w:pPr>
+              <w:rPr>
+                <w:sz w:val="18"/>
+                <w:szCs w:val="18"/>
+              </w:rPr>
+            </w:pPr>
+            <w:r>
+              <w:rPr>
+                <w:sz w:val="18"/>
+                <w:szCs w:val="18"/>
+              </w:rPr>
+              <w:t>Student prints a …</w:t>
+            </w:r>
+          </w:p>
+        </w:tc>
+        <w:tc>
+          <w:tcPr>
+            <w:tcW w:w="4788" w:type="dxa"/>
+            <w:tcBorders>
+              <w:top w:val="single" w:sz="4" w:space="0" w:color="auto"/>
+              <w:left w:val="single" w:sz="4" w:space="0" w:color="auto"/>
+              <w:bottom w:val="single" w:sz="4" w:space="0" w:color="auto"/>
+              <w:right w:val="single" w:sz="4" w:space="0" w:color="auto"/>
+            </w:tcBorders>
+          </w:tcPr>
+          <w:p>
+            <w:pPr>
+              <w:rPr>
+                <w:sz w:val="18"/>
+                <w:szCs w:val="18"/>
+              </w:rPr>
+            </w:pPr>
+            <w:proofErr w:type="spellStart"/>
+            <w:r>
+              <w:rPr>
+                <w:sz w:val="18"/>
+                <w:szCs w:val="18"/>
+              </w:rPr>
+              <w:t>Cert_id</w:t>
+            </w:r>
+            <w:proofErr w:type="spellEnd"/>
+            <w:r>
+              <w:rPr>
+                <w:sz w:val="18"/>
+                <w:szCs w:val="18"/>
+              </w:rPr>
+              <w:t>, text</w:t>
+            </w:r>
+          </w:p>
+        </w:tc>
+      </w:tr>
+      <w:tr>
+        <w:tc>
+          <w:tcPr>
+            <w:tcW w:w="1818" w:type="dxa"/>
+            <w:tcBorders>
+              <w:top w:val="single" w:sz="4" w:space="0" w:color="auto"/>
+              <w:left w:val="single" w:sz="4" w:space="0" w:color="auto"/>
+              <w:bottom w:val="single" w:sz="4" w:space="0" w:color="auto"/>
+              <w:right w:val="single" w:sz="4" w:space="0" w:color="auto"/>
+            </w:tcBorders>
+            <w:hideMark/>
+          </w:tcPr>
+          <w:p>
+            <w:pPr>
+              <w:rPr>
+                <w:b/>
+                <w:sz w:val="18"/>
+                <w:szCs w:val="18"/>
+              </w:rPr>
+            </w:pPr>
+            <w:r>
+              <w:rPr>
+                <w:b/>
+                <w:sz w:val="18"/>
+                <w:szCs w:val="18"/>
+              </w:rPr>
+              <w:t>Bookmark</w:t>
+            </w:r>
+          </w:p>
+        </w:tc>
+        <w:tc>
+          <w:tcPr>
+            <w:tcW w:w="2970" w:type="dxa"/>
+            <w:tcBorders>
+              <w:top w:val="single" w:sz="4" w:space="0" w:color="auto"/>
+              <w:left w:val="single" w:sz="4" w:space="0" w:color="auto"/>
+              <w:bottom w:val="single" w:sz="4" w:space="0" w:color="auto"/>
+              <w:right w:val="single" w:sz="4" w:space="0" w:color="auto"/>
+            </w:tcBorders>
+          </w:tcPr>
+          <w:p>
+            <w:pPr>
+              <w:rPr>
+                <w:sz w:val="18"/>
+                <w:szCs w:val="18"/>
+              </w:rPr>
+            </w:pPr>
+            <w:r>
+              <w:rPr>
+                <w:sz w:val="18"/>
+                <w:szCs w:val="18"/>
+              </w:rPr>
+              <w:t>Student adds a …</w:t>
+            </w:r>
+          </w:p>
+        </w:tc>
+        <w:tc>
+          <w:tcPr>
+            <w:tcW w:w="4788" w:type="dxa"/>
+            <w:tcBorders>
+              <w:top w:val="single" w:sz="4" w:space="0" w:color="auto"/>
+              <w:left w:val="single" w:sz="4" w:space="0" w:color="auto"/>
+              <w:bottom w:val="single" w:sz="4" w:space="0" w:color="auto"/>
+              <w:right w:val="single" w:sz="4" w:space="0" w:color="auto"/>
+            </w:tcBorders>
+          </w:tcPr>
+          <w:p>
+            <w:pPr>
+              <w:rPr>
+                <w:sz w:val="18"/>
+                <w:szCs w:val="18"/>
+              </w:rPr>
+            </w:pPr>
+            <w:proofErr w:type="spellStart"/>
+            <w:r>
+              <w:rPr>
+                <w:sz w:val="18"/>
+                <w:szCs w:val="18"/>
+              </w:rPr>
+              <w:t>Student_id</w:t>
+            </w:r>
+            <w:proofErr w:type="spellEnd"/>
+            <w:r>
+              <w:rPr>
+                <w:sz w:val="18"/>
+                <w:szCs w:val="18"/>
+              </w:rPr>
+              <w:t xml:space="preserve">, </w:t>
+            </w:r>
+            <w:proofErr w:type="spellStart"/>
+            <w:r>
+              <w:rPr>
+                <w:sz w:val="18"/>
+                <w:szCs w:val="18"/>
+              </w:rPr>
+              <w:t>Lesson_id</w:t>
+            </w:r>
+            <w:proofErr w:type="spellEnd"/>
+            <w:r>
+              <w:rPr>
+                <w:sz w:val="18"/>
+                <w:szCs w:val="18"/>
+              </w:rPr>
+              <w:t xml:space="preserve">, marker &lt;marker is </w:t>
+            </w:r>
+            <w:proofErr w:type="spellStart"/>
+            <w:r>
+              <w:rPr>
+                <w:sz w:val="18"/>
+                <w:szCs w:val="18"/>
+              </w:rPr>
+              <w:t>lesson_order_no</w:t>
+            </w:r>
+            <w:proofErr w:type="spellEnd"/>
+            <w:r>
+              <w:rPr>
+                <w:sz w:val="18"/>
+                <w:szCs w:val="18"/>
+              </w:rPr>
+              <w:t>&gt;</w:t>
+            </w:r>
+          </w:p>
+        </w:tc>
+      </w:tr>
+      <w:tr>
+        <w:tc>
+          <w:tcPr>
+            <w:tcW w:w="1818" w:type="dxa"/>
+            <w:tcBorders>
+              <w:top w:val="single" w:sz="4" w:space="0" w:color="auto"/>
+              <w:left w:val="single" w:sz="4" w:space="0" w:color="auto"/>
+              <w:bottom w:val="single" w:sz="4" w:space="0" w:color="auto"/>
+              <w:right w:val="single" w:sz="4" w:space="0" w:color="auto"/>
+            </w:tcBorders>
+            <w:hideMark/>
+          </w:tcPr>
+          <w:p>
+            <w:pPr>
+              <w:rPr>
+                <w:b/>
+                <w:sz w:val="18"/>
+                <w:szCs w:val="18"/>
+              </w:rPr>
+            </w:pPr>
+            <w:r>
+              <w:rPr>
+                <w:b/>
+                <w:sz w:val="18"/>
+                <w:szCs w:val="18"/>
+              </w:rPr>
+              <w:t>Enrollment History</w:t>
+            </w:r>
+          </w:p>
+        </w:tc>
+        <w:tc>
+          <w:tcPr>
+            <w:tcW w:w="2970" w:type="dxa"/>
+            <w:tcBorders>
+              <w:top w:val="single" w:sz="4" w:space="0" w:color="auto"/>
+              <w:left w:val="single" w:sz="4" w:space="0" w:color="auto"/>
+              <w:bottom w:val="single" w:sz="4" w:space="0" w:color="auto"/>
+              <w:right w:val="single" w:sz="4" w:space="0" w:color="auto"/>
+            </w:tcBorders>
+          </w:tcPr>
+          <w:p>
+            <w:pPr>
+              <w:rPr>
+                <w:sz w:val="18"/>
+                <w:szCs w:val="18"/>
+              </w:rPr>
+            </w:pPr>
+            <w:r>
+              <w:rPr>
+                <w:sz w:val="18"/>
+                <w:szCs w:val="18"/>
+              </w:rPr>
+              <w:t>Instructor/Student  views …</w:t>
+            </w:r>
+          </w:p>
+        </w:tc>
+        <w:tc>
+          <w:tcPr>
+            <w:tcW w:w="4788" w:type="dxa"/>
+            <w:tcBorders>
+              <w:top w:val="single" w:sz="4" w:space="0" w:color="auto"/>
+              <w:left w:val="single" w:sz="4" w:space="0" w:color="auto"/>
+              <w:bottom w:val="single" w:sz="4" w:space="0" w:color="auto"/>
+              <w:right w:val="single" w:sz="4" w:space="0" w:color="auto"/>
+            </w:tcBorders>
+          </w:tcPr>
+          <w:p>
+            <w:pPr>
+              <w:rPr>
+                <w:sz w:val="18"/>
+                <w:szCs w:val="18"/>
+              </w:rPr>
+            </w:pPr>
+            <w:proofErr w:type="spellStart"/>
+            <w:r>
+              <w:rPr>
+                <w:sz w:val="18"/>
+                <w:szCs w:val="18"/>
+              </w:rPr>
+              <w:t>Student_id</w:t>
+            </w:r>
+            <w:proofErr w:type="spellEnd"/>
+            <w:r>
+              <w:rPr>
+                <w:sz w:val="18"/>
+                <w:szCs w:val="18"/>
+              </w:rPr>
+              <w:t xml:space="preserve">, </w:t>
+            </w:r>
+            <w:proofErr w:type="spellStart"/>
+            <w:r>
+              <w:rPr>
+                <w:sz w:val="18"/>
+                <w:szCs w:val="18"/>
+              </w:rPr>
+              <w:t>course_id</w:t>
+            </w:r>
+            <w:proofErr w:type="spellEnd"/>
+            <w:r>
+              <w:rPr>
+                <w:sz w:val="18"/>
+                <w:szCs w:val="18"/>
+              </w:rPr>
+              <w:t xml:space="preserve">, </w:t>
+            </w:r>
+            <w:proofErr w:type="spellStart"/>
+            <w:r>
+              <w:rPr>
+                <w:sz w:val="18"/>
+                <w:szCs w:val="18"/>
+              </w:rPr>
+              <w:t>completed_date</w:t>
+            </w:r>
+            <w:proofErr w:type="spellEnd"/>
+            <w:r>
+              <w:rPr>
+                <w:sz w:val="18"/>
+                <w:szCs w:val="18"/>
+              </w:rPr>
+              <w:t>, status&lt;complete / incomplete&gt;,</w:t>
+            </w:r>
+            <w:r>
+              <w:rPr>
+                <w:sz w:val="18"/>
+                <w:szCs w:val="18"/>
+              </w:rPr>
+              <w:t xml:space="preserve"> </w:t>
+            </w:r>
+            <w:proofErr w:type="spellStart"/>
+            <w:r>
+              <w:rPr>
+                <w:sz w:val="18"/>
+                <w:szCs w:val="18"/>
+              </w:rPr>
+              <w:t>enroll_date</w:t>
+            </w:r>
+            <w:proofErr w:type="spellEnd"/>
+            <w:r>
+              <w:rPr>
+                <w:sz w:val="18"/>
+                <w:szCs w:val="18"/>
+              </w:rPr>
+              <w:t xml:space="preserve">, </w:t>
+            </w:r>
+            <w:proofErr w:type="spellStart"/>
+            <w:r>
+              <w:rPr>
+                <w:sz w:val="18"/>
+                <w:szCs w:val="18"/>
+              </w:rPr>
+              <w:t>delete_date</w:t>
+            </w:r>
+            <w:proofErr w:type="spellEnd"/>
+            <w:r>
+              <w:rPr>
+                <w:sz w:val="18"/>
+                <w:szCs w:val="18"/>
+              </w:rPr>
+              <w:t>,</w:t>
+            </w:r>
+          </w:p>
+        </w:tc>
+      </w:tr>
+      <w:tr>
+        <w:tc>
+          <w:tcPr>
+            <w:tcW w:w="1818" w:type="dxa"/>
+            <w:tcBorders>
+              <w:top w:val="single" w:sz="4" w:space="0" w:color="auto"/>
+              <w:left w:val="single" w:sz="4" w:space="0" w:color="auto"/>
+              <w:bottom w:val="single" w:sz="4" w:space="0" w:color="auto"/>
+              <w:right w:val="single" w:sz="4" w:space="0" w:color="auto"/>
+            </w:tcBorders>
+            <w:hideMark/>
+          </w:tcPr>
+          <w:p>
+            <w:pPr>
+              <w:rPr>
+                <w:b/>
+                <w:sz w:val="18"/>
+                <w:szCs w:val="18"/>
+              </w:rPr>
+            </w:pPr>
+            <w:r>
+              <w:rPr>
+                <w:b/>
+                <w:sz w:val="18"/>
+                <w:szCs w:val="18"/>
+              </w:rPr>
+              <w:t>File</w:t>
+            </w:r>
+          </w:p>
+        </w:tc>
+        <w:tc>
+          <w:tcPr>
+            <w:tcW w:w="2970" w:type="dxa"/>
+            <w:tcBorders>
+              <w:top w:val="single" w:sz="4" w:space="0" w:color="auto"/>
+              <w:left w:val="single" w:sz="4" w:space="0" w:color="auto"/>
+              <w:bottom w:val="single" w:sz="4" w:space="0" w:color="auto"/>
+              <w:right w:val="single" w:sz="4" w:space="0" w:color="auto"/>
+            </w:tcBorders>
+          </w:tcPr>
+          <w:p>
+            <w:pPr>
+              <w:rPr>
+                <w:sz w:val="18"/>
+                <w:szCs w:val="18"/>
+              </w:rPr>
+            </w:pPr>
+            <w:r>
+              <w:rPr>
+                <w:sz w:val="18"/>
+                <w:szCs w:val="18"/>
+              </w:rPr>
+              <w:t>Content is a …</w:t>
             </w:r>
             <w:bookmarkStart w:id="0" w:name="_GoBack"/>
             <w:bookmarkEnd w:id="0"/>
@@ -1541,7 +2314,7 @@
                 <w:sz w:val="18"/>
                 <w:szCs w:val="18"/>
               </w:rPr>
-              <w:t xml:space="preserve"> …</w:t>
+              <w:t xml:space="preserve"> </w:t>
             </w:r>
           </w:p>
         </w:tc>
@@ -1557,7 +2330,6 @@
           </w:tcPr>
           <w:p>
             <w:pPr>
-              <w:spacing w:after="0" w:line="240" w:lineRule="auto"/>
               <w:rPr>
                 <w:sz w:val="18"/>
                 <w:szCs w:val="18"/>
@@ -1580,18 +2352,17 @@
           </w:tcPr>
           <w:p>
             <w:pPr>
-              <w:spacing w:after="0" w:line="240" w:lineRule="auto"/>
-              <w:rPr>
-                <w:sz w:val="18"/>
-                <w:szCs w:val="18"/>
-              </w:rPr>
-            </w:pPr>
-            <w:r>
-              <w:rPr>
-                <w:sz w:val="18"/>
-                <w:szCs w:val="18"/>
-              </w:rPr>
-              <w:t>Question</w:t>
+              <w:rPr>
+                <w:sz w:val="18"/>
+                <w:szCs w:val="18"/>
+              </w:rPr>
+            </w:pPr>
+            <w:r>
+              <w:rPr>
+                <w:sz w:val="18"/>
+                <w:szCs w:val="18"/>
+              </w:rPr>
+              <w:t>video</w:t>
             </w:r>
           </w:p>
         </w:tc>
@@ -1607,18 +2378,17 @@
           </w:tcPr>
           <w:p>
             <w:pPr>
-              <w:spacing w:after="0" w:line="240" w:lineRule="auto"/>
-              <w:rPr>
-                <w:sz w:val="18"/>
-                <w:szCs w:val="18"/>
-              </w:rPr>
-            </w:pPr>
-            <w:r>
-              <w:rPr>
-                <w:sz w:val="18"/>
-                <w:szCs w:val="18"/>
-              </w:rPr>
-              <w:t>Quiz contains …</w:t>
+              <w:rPr>
+                <w:sz w:val="18"/>
+                <w:szCs w:val="18"/>
+              </w:rPr>
+            </w:pPr>
+            <w:r>
+              <w:rPr>
+                <w:sz w:val="18"/>
+                <w:szCs w:val="18"/>
+              </w:rPr>
+              <w:t>Falls under lesson content?</w:t>
             </w:r>
           </w:p>
         </w:tc>
@@ -1634,19 +2404,11 @@
           </w:tcPr>
           <w:p>
             <w:pPr>
-              <w:spacing w:after="0" w:line="240" w:lineRule="auto"/>
-              <w:rPr>
-                <w:sz w:val="18"/>
-                <w:szCs w:val="18"/>
-              </w:rPr>
-            </w:pPr>
-            <w:r>
-              <w:rPr>
-                <w:sz w:val="18"/>
-                <w:szCs w:val="18"/>
-              </w:rPr>
-              <w:t>Id, question,</w:t>
-            </w:r>
+              <w:rPr>
+                <w:sz w:val="18"/>
+                <w:szCs w:val="18"/>
+              </w:rPr>
+            </w:pPr>
           </w:p>
         </w:tc>
       </w:tr>
@@ -1660,21 +2422,21 @@
               <w:bottom w:val="single" w:sz="4" w:space="0" w:color="auto"/>
               <w:right w:val="single" w:sz="4" w:space="0" w:color="auto"/>
             </w:tcBorders>
-          </w:tcPr>
-          <w:p>
-            <w:pPr>
-              <w:spacing w:after="0" w:line="240" w:lineRule="auto"/>
-              <w:rPr>
-                <w:sz w:val="18"/>
-                <w:szCs w:val="18"/>
-              </w:rPr>
-            </w:pPr>
-            <w:r>
-              <w:rPr>
-                <w:sz w:val="18"/>
-                <w:szCs w:val="18"/>
-              </w:rPr>
-              <w:t>Question options</w:t>
+            <w:hideMark/>
+          </w:tcPr>
+          <w:p>
+            <w:pPr>
+              <w:rPr>
+                <w:sz w:val="18"/>
+                <w:szCs w:val="18"/>
+              </w:rPr>
+            </w:pPr>
+            <w:r>
+              <w:rPr>
+                <w:sz w:val="18"/>
+                <w:szCs w:val="18"/>
+              </w:rPr>
+              <w:t>audio</w:t>
             </w:r>
           </w:p>
         </w:tc>
@@ -1690,18 +2452,17 @@
           </w:tcPr>
           <w:p>
             <w:pPr>
-              <w:spacing w:after="0" w:line="240" w:lineRule="auto"/>
-              <w:rPr>
-                <w:sz w:val="18"/>
-                <w:szCs w:val="18"/>
-              </w:rPr>
-            </w:pPr>
-            <w:r>
-              <w:rPr>
-                <w:sz w:val="18"/>
-                <w:szCs w:val="18"/>
-              </w:rPr>
-              <w:t>Question contains …</w:t>
+              <w:rPr>
+                <w:sz w:val="18"/>
+                <w:szCs w:val="18"/>
+              </w:rPr>
+            </w:pPr>
+            <w:r>
+              <w:rPr>
+                <w:sz w:val="18"/>
+                <w:szCs w:val="18"/>
+              </w:rPr>
+              <w:t>Falls under lesson content?</w:t>
             </w:r>
           </w:p>
         </w:tc>
@@ -1717,720 +2478,6 @@
           </w:tcPr>
           <w:p>
             <w:pPr>
-              <w:spacing w:after="0" w:line="240" w:lineRule="auto"/>
-              <w:rPr>
-                <w:sz w:val="18"/>
-                <w:szCs w:val="18"/>
-              </w:rPr>
-            </w:pPr>
-            <w:r>
-              <w:rPr>
-                <w:sz w:val="18"/>
-                <w:szCs w:val="18"/>
-              </w:rPr>
-              <w:t xml:space="preserve">Id, </w:t>
-            </w:r>
-            <w:proofErr w:type="spellStart"/>
-            <w:r>
-              <w:rPr>
-                <w:sz w:val="18"/>
-                <w:szCs w:val="18"/>
-              </w:rPr>
-              <w:t>Question_id</w:t>
-            </w:r>
-            <w:proofErr w:type="spellEnd"/>
-            <w:r>
-              <w:rPr>
-                <w:sz w:val="18"/>
-                <w:szCs w:val="18"/>
-              </w:rPr>
-              <w:t xml:space="preserve">, </w:t>
-            </w:r>
-            <w:proofErr w:type="spellStart"/>
-            <w:r>
-              <w:rPr>
-                <w:sz w:val="18"/>
-                <w:szCs w:val="18"/>
-              </w:rPr>
-              <w:t>option_text</w:t>
-            </w:r>
-            <w:proofErr w:type="spellEnd"/>
-            <w:r>
-              <w:rPr>
-                <w:sz w:val="18"/>
-                <w:szCs w:val="18"/>
-              </w:rPr>
-              <w:t>,</w:t>
-            </w:r>
-          </w:p>
-        </w:tc>
-      </w:tr>
-      <w:tr>
-        <w:tc>
-          <w:tcPr>
-            <w:tcW w:w="1818" w:type="dxa"/>
-            <w:tcBorders>
-              <w:top w:val="single" w:sz="4" w:space="0" w:color="auto"/>
-              <w:left w:val="single" w:sz="4" w:space="0" w:color="auto"/>
-              <w:bottom w:val="single" w:sz="4" w:space="0" w:color="auto"/>
-              <w:right w:val="single" w:sz="4" w:space="0" w:color="auto"/>
-            </w:tcBorders>
-            <w:hideMark/>
-          </w:tcPr>
-          <w:p>
-            <w:pPr>
-              <w:spacing w:after="0" w:line="240" w:lineRule="auto"/>
-              <w:rPr>
-                <w:sz w:val="18"/>
-                <w:szCs w:val="18"/>
-              </w:rPr>
-            </w:pPr>
-            <w:r>
-              <w:rPr>
-                <w:sz w:val="18"/>
-                <w:szCs w:val="18"/>
-              </w:rPr>
-              <w:t>Answer</w:t>
-            </w:r>
-          </w:p>
-        </w:tc>
-        <w:tc>
-          <w:tcPr>
-            <w:tcW w:w="2970" w:type="dxa"/>
-            <w:tcBorders>
-              <w:top w:val="single" w:sz="4" w:space="0" w:color="auto"/>
-              <w:left w:val="single" w:sz="4" w:space="0" w:color="auto"/>
-              <w:bottom w:val="single" w:sz="4" w:space="0" w:color="auto"/>
-              <w:right w:val="single" w:sz="4" w:space="0" w:color="auto"/>
-            </w:tcBorders>
-          </w:tcPr>
-          <w:p>
-            <w:pPr>
-              <w:spacing w:after="0" w:line="240" w:lineRule="auto"/>
-              <w:rPr>
-                <w:sz w:val="18"/>
-                <w:szCs w:val="18"/>
-              </w:rPr>
-            </w:pPr>
-            <w:r>
-              <w:rPr>
-                <w:sz w:val="18"/>
-                <w:szCs w:val="18"/>
-              </w:rPr>
-              <w:t>Student provides …</w:t>
-            </w:r>
-          </w:p>
-        </w:tc>
-        <w:tc>
-          <w:tcPr>
-            <w:tcW w:w="4788" w:type="dxa"/>
-            <w:tcBorders>
-              <w:top w:val="single" w:sz="4" w:space="0" w:color="auto"/>
-              <w:left w:val="single" w:sz="4" w:space="0" w:color="auto"/>
-              <w:bottom w:val="single" w:sz="4" w:space="0" w:color="auto"/>
-              <w:right w:val="single" w:sz="4" w:space="0" w:color="auto"/>
-            </w:tcBorders>
-          </w:tcPr>
-          <w:p>
-            <w:pPr>
-              <w:spacing w:after="0" w:line="240" w:lineRule="auto"/>
-              <w:rPr>
-                <w:sz w:val="18"/>
-                <w:szCs w:val="18"/>
-              </w:rPr>
-            </w:pPr>
-          </w:p>
-        </w:tc>
-      </w:tr>
-      <w:tr>
-        <w:tc>
-          <w:tcPr>
-            <w:tcW w:w="1818" w:type="dxa"/>
-            <w:tcBorders>
-              <w:top w:val="single" w:sz="4" w:space="0" w:color="auto"/>
-              <w:left w:val="single" w:sz="4" w:space="0" w:color="auto"/>
-              <w:bottom w:val="single" w:sz="4" w:space="0" w:color="auto"/>
-              <w:right w:val="single" w:sz="4" w:space="0" w:color="auto"/>
-            </w:tcBorders>
-          </w:tcPr>
-          <w:p>
-            <w:pPr>
-              <w:spacing w:after="0" w:line="240" w:lineRule="auto"/>
-              <w:rPr>
-                <w:sz w:val="18"/>
-                <w:szCs w:val="18"/>
-              </w:rPr>
-            </w:pPr>
-            <w:r>
-              <w:rPr>
-                <w:sz w:val="18"/>
-                <w:szCs w:val="18"/>
-              </w:rPr>
-              <w:t>Solution</w:t>
-            </w:r>
-          </w:p>
-        </w:tc>
-        <w:tc>
-          <w:tcPr>
-            <w:tcW w:w="2970" w:type="dxa"/>
-            <w:tcBorders>
-              <w:top w:val="single" w:sz="4" w:space="0" w:color="auto"/>
-              <w:left w:val="single" w:sz="4" w:space="0" w:color="auto"/>
-              <w:bottom w:val="single" w:sz="4" w:space="0" w:color="auto"/>
-              <w:right w:val="single" w:sz="4" w:space="0" w:color="auto"/>
-            </w:tcBorders>
-          </w:tcPr>
-          <w:p>
-            <w:pPr>
-              <w:spacing w:after="0" w:line="240" w:lineRule="auto"/>
-              <w:rPr>
-                <w:sz w:val="18"/>
-                <w:szCs w:val="18"/>
-              </w:rPr>
-            </w:pPr>
-            <w:r>
-              <w:rPr>
-                <w:sz w:val="18"/>
-                <w:szCs w:val="18"/>
-              </w:rPr>
-              <w:t>Question has a …</w:t>
-            </w:r>
-          </w:p>
-        </w:tc>
-        <w:tc>
-          <w:tcPr>
-            <w:tcW w:w="4788" w:type="dxa"/>
-            <w:tcBorders>
-              <w:top w:val="single" w:sz="4" w:space="0" w:color="auto"/>
-              <w:left w:val="single" w:sz="4" w:space="0" w:color="auto"/>
-              <w:bottom w:val="single" w:sz="4" w:space="0" w:color="auto"/>
-              <w:right w:val="single" w:sz="4" w:space="0" w:color="auto"/>
-            </w:tcBorders>
-          </w:tcPr>
-          <w:p>
-            <w:pPr>
-              <w:spacing w:after="0" w:line="240" w:lineRule="auto"/>
-              <w:rPr>
-                <w:sz w:val="18"/>
-                <w:szCs w:val="18"/>
-              </w:rPr>
-            </w:pPr>
-          </w:p>
-        </w:tc>
-      </w:tr>
-      <w:tr>
-        <w:tc>
-          <w:tcPr>
-            <w:tcW w:w="1818" w:type="dxa"/>
-            <w:tcBorders>
-              <w:top w:val="single" w:sz="4" w:space="0" w:color="auto"/>
-              <w:left w:val="single" w:sz="4" w:space="0" w:color="auto"/>
-              <w:bottom w:val="single" w:sz="4" w:space="0" w:color="auto"/>
-              <w:right w:val="single" w:sz="4" w:space="0" w:color="auto"/>
-            </w:tcBorders>
-            <w:hideMark/>
-          </w:tcPr>
-          <w:p>
-            <w:pPr>
-              <w:spacing w:after="0" w:line="240" w:lineRule="auto"/>
-              <w:rPr>
-                <w:sz w:val="18"/>
-                <w:szCs w:val="18"/>
-              </w:rPr>
-            </w:pPr>
-            <w:r>
-              <w:rPr>
-                <w:sz w:val="18"/>
-                <w:szCs w:val="18"/>
-              </w:rPr>
-              <w:t>Certificate</w:t>
-            </w:r>
-          </w:p>
-        </w:tc>
-        <w:tc>
-          <w:tcPr>
-            <w:tcW w:w="2970" w:type="dxa"/>
-            <w:tcBorders>
-              <w:top w:val="single" w:sz="4" w:space="0" w:color="auto"/>
-              <w:left w:val="single" w:sz="4" w:space="0" w:color="auto"/>
-              <w:bottom w:val="single" w:sz="4" w:space="0" w:color="auto"/>
-              <w:right w:val="single" w:sz="4" w:space="0" w:color="auto"/>
-            </w:tcBorders>
-          </w:tcPr>
-          <w:p>
-            <w:pPr>
-              <w:spacing w:after="0" w:line="240" w:lineRule="auto"/>
-              <w:rPr>
-                <w:sz w:val="18"/>
-                <w:szCs w:val="18"/>
-              </w:rPr>
-            </w:pPr>
-            <w:r>
-              <w:rPr>
-                <w:sz w:val="18"/>
-                <w:szCs w:val="18"/>
-              </w:rPr>
-              <w:t>Student prints a …</w:t>
-            </w:r>
-          </w:p>
-        </w:tc>
-        <w:tc>
-          <w:tcPr>
-            <w:tcW w:w="4788" w:type="dxa"/>
-            <w:tcBorders>
-              <w:top w:val="single" w:sz="4" w:space="0" w:color="auto"/>
-              <w:left w:val="single" w:sz="4" w:space="0" w:color="auto"/>
-              <w:bottom w:val="single" w:sz="4" w:space="0" w:color="auto"/>
-              <w:right w:val="single" w:sz="4" w:space="0" w:color="auto"/>
-            </w:tcBorders>
-          </w:tcPr>
-          <w:p>
-            <w:pPr>
-              <w:spacing w:after="0" w:line="240" w:lineRule="auto"/>
-              <w:rPr>
-                <w:sz w:val="18"/>
-                <w:szCs w:val="18"/>
-              </w:rPr>
-            </w:pPr>
-          </w:p>
-        </w:tc>
-      </w:tr>
-      <w:tr>
-        <w:tc>
-          <w:tcPr>
-            <w:tcW w:w="1818" w:type="dxa"/>
-            <w:tcBorders>
-              <w:top w:val="single" w:sz="4" w:space="0" w:color="auto"/>
-              <w:left w:val="single" w:sz="4" w:space="0" w:color="auto"/>
-              <w:bottom w:val="single" w:sz="4" w:space="0" w:color="auto"/>
-              <w:right w:val="single" w:sz="4" w:space="0" w:color="auto"/>
-            </w:tcBorders>
-            <w:hideMark/>
-          </w:tcPr>
-          <w:p>
-            <w:pPr>
-              <w:spacing w:after="0" w:line="240" w:lineRule="auto"/>
-              <w:rPr>
-                <w:sz w:val="18"/>
-                <w:szCs w:val="18"/>
-              </w:rPr>
-            </w:pPr>
-            <w:r>
-              <w:rPr>
-                <w:sz w:val="18"/>
-                <w:szCs w:val="18"/>
-              </w:rPr>
-              <w:t>Bookmark</w:t>
-            </w:r>
-          </w:p>
-        </w:tc>
-        <w:tc>
-          <w:tcPr>
-            <w:tcW w:w="2970" w:type="dxa"/>
-            <w:tcBorders>
-              <w:top w:val="single" w:sz="4" w:space="0" w:color="auto"/>
-              <w:left w:val="single" w:sz="4" w:space="0" w:color="auto"/>
-              <w:bottom w:val="single" w:sz="4" w:space="0" w:color="auto"/>
-              <w:right w:val="single" w:sz="4" w:space="0" w:color="auto"/>
-            </w:tcBorders>
-          </w:tcPr>
-          <w:p>
-            <w:pPr>
-              <w:spacing w:after="0" w:line="240" w:lineRule="auto"/>
-              <w:rPr>
-                <w:sz w:val="18"/>
-                <w:szCs w:val="18"/>
-              </w:rPr>
-            </w:pPr>
-            <w:r>
-              <w:rPr>
-                <w:sz w:val="18"/>
-                <w:szCs w:val="18"/>
-              </w:rPr>
-              <w:t>Student adds a …</w:t>
-            </w:r>
-          </w:p>
-        </w:tc>
-        <w:tc>
-          <w:tcPr>
-            <w:tcW w:w="4788" w:type="dxa"/>
-            <w:tcBorders>
-              <w:top w:val="single" w:sz="4" w:space="0" w:color="auto"/>
-              <w:left w:val="single" w:sz="4" w:space="0" w:color="auto"/>
-              <w:bottom w:val="single" w:sz="4" w:space="0" w:color="auto"/>
-              <w:right w:val="single" w:sz="4" w:space="0" w:color="auto"/>
-            </w:tcBorders>
-          </w:tcPr>
-          <w:p>
-            <w:pPr>
-              <w:spacing w:after="0" w:line="240" w:lineRule="auto"/>
-              <w:rPr>
-                <w:sz w:val="18"/>
-                <w:szCs w:val="18"/>
-              </w:rPr>
-            </w:pPr>
-          </w:p>
-        </w:tc>
-      </w:tr>
-      <w:tr>
-        <w:tc>
-          <w:tcPr>
-            <w:tcW w:w="1818" w:type="dxa"/>
-            <w:tcBorders>
-              <w:top w:val="single" w:sz="4" w:space="0" w:color="auto"/>
-              <w:left w:val="single" w:sz="4" w:space="0" w:color="auto"/>
-              <w:bottom w:val="single" w:sz="4" w:space="0" w:color="auto"/>
-              <w:right w:val="single" w:sz="4" w:space="0" w:color="auto"/>
-            </w:tcBorders>
-            <w:hideMark/>
-          </w:tcPr>
-          <w:p>
-            <w:pPr>
-              <w:spacing w:after="0" w:line="240" w:lineRule="auto"/>
-              <w:rPr>
-                <w:sz w:val="18"/>
-                <w:szCs w:val="18"/>
-              </w:rPr>
-            </w:pPr>
-            <w:r>
-              <w:rPr>
-                <w:sz w:val="18"/>
-                <w:szCs w:val="18"/>
-              </w:rPr>
-              <w:t>Enrollment History</w:t>
-            </w:r>
-          </w:p>
-        </w:tc>
-        <w:tc>
-          <w:tcPr>
-            <w:tcW w:w="2970" w:type="dxa"/>
-            <w:tcBorders>
-              <w:top w:val="single" w:sz="4" w:space="0" w:color="auto"/>
-              <w:left w:val="single" w:sz="4" w:space="0" w:color="auto"/>
-              <w:bottom w:val="single" w:sz="4" w:space="0" w:color="auto"/>
-              <w:right w:val="single" w:sz="4" w:space="0" w:color="auto"/>
-            </w:tcBorders>
-          </w:tcPr>
-          <w:p>
-            <w:pPr>
-              <w:spacing w:after="0" w:line="240" w:lineRule="auto"/>
-              <w:rPr>
-                <w:sz w:val="18"/>
-                <w:szCs w:val="18"/>
-              </w:rPr>
-            </w:pPr>
-            <w:r>
-              <w:rPr>
-                <w:sz w:val="18"/>
-                <w:szCs w:val="18"/>
-              </w:rPr>
-              <w:t>Instructor/Student  views …</w:t>
-            </w:r>
-          </w:p>
-        </w:tc>
-        <w:tc>
-          <w:tcPr>
-            <w:tcW w:w="4788" w:type="dxa"/>
-            <w:tcBorders>
-              <w:top w:val="single" w:sz="4" w:space="0" w:color="auto"/>
-              <w:left w:val="single" w:sz="4" w:space="0" w:color="auto"/>
-              <w:bottom w:val="single" w:sz="4" w:space="0" w:color="auto"/>
-              <w:right w:val="single" w:sz="4" w:space="0" w:color="auto"/>
-            </w:tcBorders>
-          </w:tcPr>
-          <w:p>
-            <w:pPr>
-              <w:spacing w:after="0" w:line="240" w:lineRule="auto"/>
-              <w:rPr>
-                <w:sz w:val="18"/>
-                <w:szCs w:val="18"/>
-              </w:rPr>
-            </w:pPr>
-            <w:proofErr w:type="spellStart"/>
-            <w:r>
-              <w:rPr>
-                <w:sz w:val="18"/>
-                <w:szCs w:val="18"/>
-              </w:rPr>
-              <w:t>Student_id</w:t>
-            </w:r>
-            <w:proofErr w:type="spellEnd"/>
-            <w:r>
-              <w:rPr>
-                <w:sz w:val="18"/>
-                <w:szCs w:val="18"/>
-              </w:rPr>
-              <w:t xml:space="preserve">, </w:t>
-            </w:r>
-            <w:proofErr w:type="spellStart"/>
-            <w:r>
-              <w:rPr>
-                <w:sz w:val="18"/>
-                <w:szCs w:val="18"/>
-              </w:rPr>
-              <w:t>course_id</w:t>
-            </w:r>
-            <w:proofErr w:type="spellEnd"/>
-            <w:r>
-              <w:rPr>
-                <w:sz w:val="18"/>
-                <w:szCs w:val="18"/>
-              </w:rPr>
-              <w:t xml:space="preserve">, </w:t>
-            </w:r>
-            <w:proofErr w:type="spellStart"/>
-            <w:r>
-              <w:rPr>
-                <w:sz w:val="18"/>
-                <w:szCs w:val="18"/>
-              </w:rPr>
-              <w:t>completed_date</w:t>
-            </w:r>
-            <w:proofErr w:type="spellEnd"/>
-            <w:r>
-              <w:rPr>
-                <w:sz w:val="18"/>
-                <w:szCs w:val="18"/>
-              </w:rPr>
-              <w:t>, status&lt;complete / incomplete&gt;,</w:t>
-            </w:r>
-            <w:r>
-              <w:rPr>
-                <w:sz w:val="18"/>
-                <w:szCs w:val="18"/>
-              </w:rPr>
-              <w:t xml:space="preserve"> </w:t>
-            </w:r>
-            <w:proofErr w:type="spellStart"/>
-            <w:r>
-              <w:rPr>
-                <w:sz w:val="18"/>
-                <w:szCs w:val="18"/>
-              </w:rPr>
-              <w:t>enroll_date</w:t>
-            </w:r>
-            <w:proofErr w:type="spellEnd"/>
-            <w:r>
-              <w:rPr>
-                <w:sz w:val="18"/>
-                <w:szCs w:val="18"/>
-              </w:rPr>
-              <w:t xml:space="preserve">, </w:t>
-            </w:r>
-            <w:proofErr w:type="spellStart"/>
-            <w:r>
-              <w:rPr>
-                <w:sz w:val="18"/>
-                <w:szCs w:val="18"/>
-              </w:rPr>
-              <w:t>delete_date</w:t>
-            </w:r>
-            <w:proofErr w:type="spellEnd"/>
-          </w:p>
-        </w:tc>
-      </w:tr>
-      <w:tr>
-        <w:tc>
-          <w:tcPr>
-            <w:tcW w:w="1818" w:type="dxa"/>
-            <w:tcBorders>
-              <w:top w:val="single" w:sz="4" w:space="0" w:color="auto"/>
-              <w:left w:val="single" w:sz="4" w:space="0" w:color="auto"/>
-              <w:bottom w:val="single" w:sz="4" w:space="0" w:color="auto"/>
-              <w:right w:val="single" w:sz="4" w:space="0" w:color="auto"/>
-            </w:tcBorders>
-            <w:hideMark/>
-          </w:tcPr>
-          <w:p>
-            <w:pPr>
-              <w:spacing w:after="0" w:line="240" w:lineRule="auto"/>
-              <w:rPr>
-                <w:sz w:val="18"/>
-                <w:szCs w:val="18"/>
-              </w:rPr>
-            </w:pPr>
-            <w:r>
-              <w:rPr>
-                <w:sz w:val="18"/>
-                <w:szCs w:val="18"/>
-              </w:rPr>
-              <w:t>File</w:t>
-            </w:r>
-          </w:p>
-        </w:tc>
-        <w:tc>
-          <w:tcPr>
-            <w:tcW w:w="2970" w:type="dxa"/>
-            <w:tcBorders>
-              <w:top w:val="single" w:sz="4" w:space="0" w:color="auto"/>
-              <w:left w:val="single" w:sz="4" w:space="0" w:color="auto"/>
-              <w:bottom w:val="single" w:sz="4" w:space="0" w:color="auto"/>
-              <w:right w:val="single" w:sz="4" w:space="0" w:color="auto"/>
-            </w:tcBorders>
-          </w:tcPr>
-          <w:p>
-            <w:pPr>
-              <w:spacing w:after="0" w:line="240" w:lineRule="auto"/>
-              <w:rPr>
-                <w:sz w:val="18"/>
-                <w:szCs w:val="18"/>
-              </w:rPr>
-            </w:pPr>
-          </w:p>
-        </w:tc>
-        <w:tc>
-          <w:tcPr>
-            <w:tcW w:w="4788" w:type="dxa"/>
-            <w:tcBorders>
-              <w:top w:val="single" w:sz="4" w:space="0" w:color="auto"/>
-              <w:left w:val="single" w:sz="4" w:space="0" w:color="auto"/>
-              <w:bottom w:val="single" w:sz="4" w:space="0" w:color="auto"/>
-              <w:right w:val="single" w:sz="4" w:space="0" w:color="auto"/>
-            </w:tcBorders>
-          </w:tcPr>
-          <w:p>
-            <w:pPr>
-              <w:spacing w:after="0" w:line="240" w:lineRule="auto"/>
-              <w:rPr>
-                <w:sz w:val="18"/>
-                <w:szCs w:val="18"/>
-              </w:rPr>
-            </w:pPr>
-          </w:p>
-        </w:tc>
-      </w:tr>
-      <w:tr>
-        <w:tc>
-          <w:tcPr>
-            <w:tcW w:w="1818" w:type="dxa"/>
-            <w:tcBorders>
-              <w:top w:val="single" w:sz="4" w:space="0" w:color="auto"/>
-              <w:left w:val="single" w:sz="4" w:space="0" w:color="auto"/>
-              <w:bottom w:val="single" w:sz="4" w:space="0" w:color="auto"/>
-              <w:right w:val="single" w:sz="4" w:space="0" w:color="auto"/>
-            </w:tcBorders>
-            <w:hideMark/>
-          </w:tcPr>
-          <w:p>
-            <w:pPr>
-              <w:spacing w:after="0" w:line="240" w:lineRule="auto"/>
-              <w:rPr>
-                <w:sz w:val="18"/>
-                <w:szCs w:val="18"/>
-              </w:rPr>
-            </w:pPr>
-            <w:r>
-              <w:rPr>
-                <w:sz w:val="18"/>
-                <w:szCs w:val="18"/>
-              </w:rPr>
-              <w:t>video</w:t>
-            </w:r>
-          </w:p>
-        </w:tc>
-        <w:tc>
-          <w:tcPr>
-            <w:tcW w:w="2970" w:type="dxa"/>
-            <w:tcBorders>
-              <w:top w:val="single" w:sz="4" w:space="0" w:color="auto"/>
-              <w:left w:val="single" w:sz="4" w:space="0" w:color="auto"/>
-              <w:bottom w:val="single" w:sz="4" w:space="0" w:color="auto"/>
-              <w:right w:val="single" w:sz="4" w:space="0" w:color="auto"/>
-            </w:tcBorders>
-          </w:tcPr>
-          <w:p>
-            <w:pPr>
-              <w:spacing w:after="0" w:line="240" w:lineRule="auto"/>
-              <w:rPr>
-                <w:sz w:val="18"/>
-                <w:szCs w:val="18"/>
-              </w:rPr>
-            </w:pPr>
-          </w:p>
-        </w:tc>
-        <w:tc>
-          <w:tcPr>
-            <w:tcW w:w="4788" w:type="dxa"/>
-            <w:tcBorders>
-              <w:top w:val="single" w:sz="4" w:space="0" w:color="auto"/>
-              <w:left w:val="single" w:sz="4" w:space="0" w:color="auto"/>
-              <w:bottom w:val="single" w:sz="4" w:space="0" w:color="auto"/>
-              <w:right w:val="single" w:sz="4" w:space="0" w:color="auto"/>
-            </w:tcBorders>
-          </w:tcPr>
-          <w:p>
-            <w:pPr>
-              <w:spacing w:after="0" w:line="240" w:lineRule="auto"/>
-              <w:rPr>
-                <w:sz w:val="18"/>
-                <w:szCs w:val="18"/>
-              </w:rPr>
-            </w:pPr>
-          </w:p>
-        </w:tc>
-      </w:tr>
-      <w:tr>
-        <w:tc>
-          <w:tcPr>
-            <w:tcW w:w="1818" w:type="dxa"/>
-            <w:tcBorders>
-              <w:top w:val="single" w:sz="4" w:space="0" w:color="auto"/>
-              <w:left w:val="single" w:sz="4" w:space="0" w:color="auto"/>
-              <w:bottom w:val="single" w:sz="4" w:space="0" w:color="auto"/>
-              <w:right w:val="single" w:sz="4" w:space="0" w:color="auto"/>
-            </w:tcBorders>
-            <w:hideMark/>
-          </w:tcPr>
-          <w:p>
-            <w:pPr>
-              <w:spacing w:after="0" w:line="240" w:lineRule="auto"/>
-              <w:rPr>
-                <w:sz w:val="18"/>
-                <w:szCs w:val="18"/>
-              </w:rPr>
-            </w:pPr>
-            <w:r>
-              <w:rPr>
-                <w:sz w:val="18"/>
-                <w:szCs w:val="18"/>
-              </w:rPr>
-              <w:t>audio</w:t>
-            </w:r>
-          </w:p>
-        </w:tc>
-        <w:tc>
-          <w:tcPr>
-            <w:tcW w:w="2970" w:type="dxa"/>
-            <w:tcBorders>
-              <w:top w:val="single" w:sz="4" w:space="0" w:color="auto"/>
-              <w:left w:val="single" w:sz="4" w:space="0" w:color="auto"/>
-              <w:bottom w:val="single" w:sz="4" w:space="0" w:color="auto"/>
-              <w:right w:val="single" w:sz="4" w:space="0" w:color="auto"/>
-            </w:tcBorders>
-          </w:tcPr>
-          <w:p>
-            <w:pPr>
-              <w:spacing w:after="0" w:line="240" w:lineRule="auto"/>
-              <w:rPr>
-                <w:sz w:val="18"/>
-                <w:szCs w:val="18"/>
-              </w:rPr>
-            </w:pPr>
-          </w:p>
-        </w:tc>
-        <w:tc>
-          <w:tcPr>
-            <w:tcW w:w="4788" w:type="dxa"/>
-            <w:tcBorders>
-              <w:top w:val="single" w:sz="4" w:space="0" w:color="auto"/>
-              <w:left w:val="single" w:sz="4" w:space="0" w:color="auto"/>
-              <w:bottom w:val="single" w:sz="4" w:space="0" w:color="auto"/>
-              <w:right w:val="single" w:sz="4" w:space="0" w:color="auto"/>
-            </w:tcBorders>
-          </w:tcPr>
-          <w:p>
-            <w:pPr>
-              <w:spacing w:after="0" w:line="240" w:lineRule="auto"/>
               <w:rPr>
                 <w:sz w:val="18"/>
                 <w:szCs w:val="18"/>
@@ -2697,7 +2744,6 @@
         <w:rPr>
           <w:color w:val="A6A6A6" w:themeColor="background1" w:themeShade="A6"/>
         </w:rPr>
-        <w:lastRenderedPageBreak/>
         <w:t xml:space="preserve">certificate </w:t>
       </w:r>
     </w:p>
@@ -3480,27 +3526,9 @@
   </w:num>
   <w:num w:numId="4">
     <w:abstractNumId w:val="0"/>
-    <w:lvlOverride w:ilvl="0"/>
-    <w:lvlOverride w:ilvl="1"/>
-    <w:lvlOverride w:ilvl="2"/>
-    <w:lvlOverride w:ilvl="3"/>
-    <w:lvlOverride w:ilvl="4"/>
-    <w:lvlOverride w:ilvl="5"/>
-    <w:lvlOverride w:ilvl="6"/>
-    <w:lvlOverride w:ilvl="7"/>
-    <w:lvlOverride w:ilvl="8"/>
   </w:num>
   <w:num w:numId="5">
     <w:abstractNumId w:val="2"/>
-    <w:lvlOverride w:ilvl="0"/>
-    <w:lvlOverride w:ilvl="1"/>
-    <w:lvlOverride w:ilvl="2"/>
-    <w:lvlOverride w:ilvl="3"/>
-    <w:lvlOverride w:ilvl="4"/>
-    <w:lvlOverride w:ilvl="5"/>
-    <w:lvlOverride w:ilvl="6"/>
-    <w:lvlOverride w:ilvl="7"/>
-    <w:lvlOverride w:ilvl="8"/>
   </w:num>
 </w:numbering>
 </file>
@@ -3780,6 +3808,7 @@
       <w:spacing w:after="0" w:line="240" w:lineRule="auto"/>
     </w:pPr>
     <w:tblPr>
+      <w:tblInd w:w="0" w:type="dxa"/>
       <w:tblBorders>
         <w:top w:val="single" w:sz="4" w:space="0" w:color="auto"/>
         <w:left w:val="single" w:sz="4" w:space="0" w:color="auto"/>

</xml_diff>